<commit_message>
Opdatering af dagsordenen og ikke-funktionelle krav
Rettelser til dagsordenen
Ændringer i ikke funktionelle krav
</commit_message>
<xml_diff>
--- a/Dagsorden/Dagsorden 22-09-2015.docx
+++ b/Dagsorden/Dagsorden 22-09-2015.docx
@@ -88,6 +88,8 @@
       <w:r>
         <w:t>Problemformulering</w:t>
       </w:r>
+      <w:bookmarkStart w:id="0" w:name="_GoBack"/>
+      <w:bookmarkEnd w:id="0"/>
     </w:p>
     <w:p>
       <w:pPr>
@@ -206,7 +208,19 @@
         </w:numPr>
       </w:pPr>
       <w:r>
-        <w:t>Puls</w:t>
+        <w:t>EKG</w:t>
+      </w:r>
+    </w:p>
+    <w:p>
+      <w:pPr>
+        <w:pStyle w:val="ListParagraph"/>
+        <w:numPr>
+          <w:ilvl w:val="2"/>
+          <w:numId w:val="2"/>
+        </w:numPr>
+      </w:pPr>
+      <w:r>
+        <w:t>puls</w:t>
       </w:r>
     </w:p>
     <w:p>
@@ -218,7 +232,7 @@
         </w:numPr>
       </w:pPr>
       <w:r>
-        <w:t>Diastolisk/systolisk</w:t>
+        <w:t>Arterielt blodtryk</w:t>
       </w:r>
     </w:p>
     <w:p>
@@ -230,10 +244,16 @@
         </w:numPr>
       </w:pPr>
       <w:r>
+        <w:t>Diastolisk/systolisk</w:t>
+      </w:r>
+    </w:p>
+    <w:p>
+      <w:pPr>
+        <w:ind w:left="1980"/>
+      </w:pPr>
+      <w:r>
         <w:t>3 grafer som udgangspunkt</w:t>
       </w:r>
-      <w:bookmarkStart w:id="0" w:name="_GoBack"/>
-      <w:bookmarkEnd w:id="0"/>
     </w:p>
     <w:p>
       <w:pPr>

</xml_diff>